<commit_message>
manuscript and suppl updates
</commit_message>
<xml_diff>
--- a/Manuscript_items/Supplemental Material.docx
+++ b/Manuscript_items/Supplemental Material.docx
@@ -33,7 +33,7 @@
     </w:p>
     <w:tbl>
       <w:tblPr>
-        <w:tblW w:w="11124" w:type="dxa"/>
+        <w:tblW w:w="11619" w:type="dxa"/>
         <w:tblBorders>
           <w:top w:val="single" w:sz="4" w:space="0" w:color="auto"/>
           <w:left w:val="single" w:sz="4" w:space="0" w:color="auto"/>
@@ -45,12 +45,12 @@
         <w:tblLook w:val="04A0" w:firstRow="1" w:lastRow="0" w:firstColumn="1" w:lastColumn="0" w:noHBand="0" w:noVBand="1"/>
       </w:tblPr>
       <w:tblGrid>
-        <w:gridCol w:w="1696"/>
-        <w:gridCol w:w="1560"/>
+        <w:gridCol w:w="1688"/>
+        <w:gridCol w:w="1555"/>
+        <w:gridCol w:w="1127"/>
+        <w:gridCol w:w="4130"/>
         <w:gridCol w:w="1134"/>
-        <w:gridCol w:w="3543"/>
-        <w:gridCol w:w="1418"/>
-        <w:gridCol w:w="1773"/>
+        <w:gridCol w:w="1985"/>
       </w:tblGrid>
       <w:tr>
         <w:trPr>
@@ -58,7 +58,7 @@
         </w:trPr>
         <w:tc>
           <w:tcPr>
-            <w:tcW w:w="1696" w:type="dxa"/>
+            <w:tcW w:w="1688" w:type="dxa"/>
             <w:shd w:val="clear" w:color="auto" w:fill="auto"/>
             <w:vAlign w:val="bottom"/>
             <w:hideMark/>
@@ -88,7 +88,7 @@
         </w:tc>
         <w:tc>
           <w:tcPr>
-            <w:tcW w:w="1560" w:type="dxa"/>
+            <w:tcW w:w="1555" w:type="dxa"/>
             <w:shd w:val="clear" w:color="auto" w:fill="auto"/>
             <w:vAlign w:val="bottom"/>
             <w:hideMark/>
@@ -118,7 +118,7 @@
         </w:tc>
         <w:tc>
           <w:tcPr>
-            <w:tcW w:w="1134" w:type="dxa"/>
+            <w:tcW w:w="1127" w:type="dxa"/>
             <w:shd w:val="clear" w:color="auto" w:fill="auto"/>
             <w:vAlign w:val="bottom"/>
             <w:hideMark/>
@@ -148,10 +148,7 @@
         </w:tc>
         <w:tc>
           <w:tcPr>
-            <w:tcW w:w="3543" w:type="dxa"/>
-            <w:shd w:val="clear" w:color="auto" w:fill="auto"/>
-            <w:vAlign w:val="bottom"/>
-            <w:hideMark/>
+            <w:tcW w:w="4130" w:type="dxa"/>
           </w:tcPr>
           <w:p>
             <w:pPr>
@@ -178,7 +175,7 @@
         </w:tc>
         <w:tc>
           <w:tcPr>
-            <w:tcW w:w="1418" w:type="dxa"/>
+            <w:tcW w:w="1134" w:type="dxa"/>
             <w:shd w:val="clear" w:color="auto" w:fill="auto"/>
             <w:vAlign w:val="bottom"/>
             <w:hideMark/>
@@ -208,7 +205,7 @@
         </w:tc>
         <w:tc>
           <w:tcPr>
-            <w:tcW w:w="1773" w:type="dxa"/>
+            <w:tcW w:w="1985" w:type="dxa"/>
             <w:shd w:val="clear" w:color="auto" w:fill="auto"/>
             <w:vAlign w:val="bottom"/>
             <w:hideMark/>
@@ -243,7 +240,7 @@
         </w:trPr>
         <w:tc>
           <w:tcPr>
-            <w:tcW w:w="1696" w:type="dxa"/>
+            <w:tcW w:w="1688" w:type="dxa"/>
             <w:shd w:val="clear" w:color="auto" w:fill="auto"/>
             <w:vAlign w:val="center"/>
             <w:hideMark/>
@@ -277,7 +274,7 @@
         </w:tc>
         <w:tc>
           <w:tcPr>
-            <w:tcW w:w="1560" w:type="dxa"/>
+            <w:tcW w:w="1555" w:type="dxa"/>
             <w:shd w:val="clear" w:color="auto" w:fill="auto"/>
             <w:vAlign w:val="center"/>
             <w:hideMark/>
@@ -303,7 +300,7 @@
         </w:tc>
         <w:tc>
           <w:tcPr>
-            <w:tcW w:w="1134" w:type="dxa"/>
+            <w:tcW w:w="1127" w:type="dxa"/>
             <w:shd w:val="clear" w:color="auto" w:fill="auto"/>
             <w:vAlign w:val="center"/>
             <w:hideMark/>
@@ -329,10 +326,7 @@
         </w:tc>
         <w:tc>
           <w:tcPr>
-            <w:tcW w:w="3543" w:type="dxa"/>
-            <w:shd w:val="clear" w:color="auto" w:fill="auto"/>
-            <w:vAlign w:val="center"/>
-            <w:hideMark/>
+            <w:tcW w:w="4130" w:type="dxa"/>
           </w:tcPr>
           <w:p>
             <w:pPr>
@@ -343,49 +337,59 @@
                 <w:lang w:val="en-US"/>
               </w:rPr>
             </w:pPr>
+            <w:del w:id="0" w:author="Toinét Cronjé" w:date="2022-01-30T12:37:00Z">
+              <w:r>
+                <w:rPr>
+                  <w:rFonts w:eastAsia="Times New Roman" w:cstheme="minorHAnsi"/>
+                  <w:szCs w:val="18"/>
+                  <w:lang w:val="en-US"/>
+                </w:rPr>
+                <w:delText>- Sex</w:delText>
+              </w:r>
+            </w:del>
             <w:r>
               <w:rPr>
                 <w:rFonts w:eastAsia="Times New Roman" w:cstheme="minorHAnsi"/>
                 <w:szCs w:val="18"/>
                 <w:lang w:val="en-US"/>
               </w:rPr>
-              <w:t>- Sex</w:t>
-            </w:r>
-            <w:r>
+              <w:t xml:space="preserve"> </w:t>
+            </w:r>
+          </w:p>
+          <w:p>
+            <w:pPr>
+              <w:spacing w:after="0" w:line="240" w:lineRule="auto"/>
               <w:rPr>
                 <w:rFonts w:eastAsia="Times New Roman" w:cstheme="minorHAnsi"/>
                 <w:szCs w:val="18"/>
                 <w:lang w:val="en-US"/>
               </w:rPr>
-              <w:br/>
-              <w:t>- Fasting glucose</w:t>
-            </w:r>
+            </w:pPr>
             <w:r>
               <w:rPr>
                 <w:rFonts w:eastAsia="Times New Roman" w:cstheme="minorHAnsi"/>
                 <w:szCs w:val="18"/>
                 <w:lang w:val="en-US"/>
               </w:rPr>
-              <w:br/>
-              <w:t>- BMI</w:t>
-            </w:r>
-            <w:r>
+              <w:t>- Fasting glucose</w:t>
+            </w:r>
+          </w:p>
+          <w:p>
+            <w:pPr>
+              <w:spacing w:after="0" w:line="240" w:lineRule="auto"/>
               <w:rPr>
                 <w:rFonts w:eastAsia="Times New Roman" w:cstheme="minorHAnsi"/>
                 <w:szCs w:val="18"/>
                 <w:lang w:val="en-US"/>
               </w:rPr>
-              <w:br/>
-              <w:t>- HDL-C</w:t>
-            </w:r>
+            </w:pPr>
             <w:r>
               <w:rPr>
                 <w:rFonts w:eastAsia="Times New Roman" w:cstheme="minorHAnsi"/>
                 <w:szCs w:val="18"/>
                 <w:lang w:val="en-US"/>
               </w:rPr>
-              <w:br/>
-              <w:t xml:space="preserve">- </w:t>
+              <w:t>- B</w:t>
             </w:r>
             <w:r>
               <w:rPr>
@@ -393,25 +397,25 @@
                 <w:szCs w:val="18"/>
                 <w:lang w:val="en-US"/>
               </w:rPr>
-              <w:t>Parental history of diabetes</w:t>
-            </w:r>
-            <w:r>
+              <w:t>ody mass index</w:t>
+            </w:r>
+          </w:p>
+          <w:p>
+            <w:pPr>
+              <w:spacing w:after="0" w:line="240" w:lineRule="auto"/>
               <w:rPr>
                 <w:rFonts w:eastAsia="Times New Roman" w:cstheme="minorHAnsi"/>
                 <w:szCs w:val="18"/>
                 <w:lang w:val="en-US"/>
               </w:rPr>
-              <w:br/>
-              <w:t>- Triglycerides</w:t>
-            </w:r>
+            </w:pPr>
             <w:r>
               <w:rPr>
                 <w:rFonts w:eastAsia="Times New Roman" w:cstheme="minorHAnsi"/>
                 <w:szCs w:val="18"/>
                 <w:lang w:val="en-US"/>
               </w:rPr>
-              <w:br/>
-              <w:t>- Systolic and diastolic blood pressure</w:t>
+              <w:t xml:space="preserve">- </w:t>
             </w:r>
             <w:r>
               <w:rPr>
@@ -419,6 +423,92 @@
                 <w:szCs w:val="18"/>
                 <w:lang w:val="en-US"/>
               </w:rPr>
+              <w:t>Parental history of diabetes</w:t>
+            </w:r>
+          </w:p>
+          <w:p>
+            <w:pPr>
+              <w:spacing w:after="0" w:line="240" w:lineRule="auto"/>
+              <w:rPr>
+                <w:rFonts w:eastAsia="Times New Roman" w:cstheme="minorHAnsi"/>
+                <w:szCs w:val="18"/>
+                <w:lang w:val="en-US"/>
+              </w:rPr>
+            </w:pPr>
+            <w:r>
+              <w:rPr>
+                <w:rFonts w:eastAsia="Times New Roman" w:cstheme="minorHAnsi"/>
+                <w:szCs w:val="18"/>
+                <w:lang w:val="en-US"/>
+              </w:rPr>
+              <w:t>- HDL-C</w:t>
+            </w:r>
+            <w:r>
+              <w:rPr>
+                <w:rFonts w:eastAsia="Times New Roman" w:cstheme="minorHAnsi"/>
+                <w:szCs w:val="18"/>
+                <w:lang w:val="en-US"/>
+              </w:rPr>
+              <w:t xml:space="preserve"> (</w:t>
+            </w:r>
+            <w:commentRangeStart w:id="1"/>
+            <w:r>
+              <w:rPr>
+                <w:rFonts w:eastAsia="Times New Roman" w:cstheme="minorHAnsi"/>
+                <w:szCs w:val="18"/>
+                <w:lang w:val="en-US"/>
+              </w:rPr>
+              <w:t>sex-specific cut-offs)</w:t>
+            </w:r>
+            <w:commentRangeEnd w:id="1"/>
+            <w:r>
+              <w:rPr>
+                <w:rStyle w:val="CommentReference"/>
+              </w:rPr>
+              <w:commentReference w:id="1"/>
+            </w:r>
+          </w:p>
+          <w:p>
+            <w:pPr>
+              <w:spacing w:after="0" w:line="240" w:lineRule="auto"/>
+              <w:rPr>
+                <w:rFonts w:eastAsia="Times New Roman" w:cstheme="minorHAnsi"/>
+                <w:szCs w:val="18"/>
+                <w:lang w:val="en-US"/>
+              </w:rPr>
+            </w:pPr>
+            <w:r>
+              <w:rPr>
+                <w:rFonts w:eastAsia="Times New Roman" w:cstheme="minorHAnsi"/>
+                <w:szCs w:val="18"/>
+                <w:lang w:val="en-US"/>
+              </w:rPr>
+              <w:t>- Triglycerides</w:t>
+            </w:r>
+          </w:p>
+          <w:p>
+            <w:pPr>
+              <w:spacing w:after="0" w:line="240" w:lineRule="auto"/>
+              <w:rPr>
+                <w:rFonts w:eastAsia="Times New Roman" w:cstheme="minorHAnsi"/>
+                <w:szCs w:val="18"/>
+                <w:lang w:val="en-US"/>
+              </w:rPr>
+            </w:pPr>
+            <w:r>
+              <w:rPr>
+                <w:rFonts w:eastAsia="Times New Roman" w:cstheme="minorHAnsi"/>
+                <w:szCs w:val="18"/>
+                <w:lang w:val="en-US"/>
+              </w:rPr>
+              <w:t>- Systolic and diastolic blood pressure</w:t>
+            </w:r>
+            <w:r>
+              <w:rPr>
+                <w:rFonts w:eastAsia="Times New Roman" w:cstheme="minorHAnsi"/>
+                <w:szCs w:val="18"/>
+                <w:lang w:val="en-US"/>
+              </w:rPr>
               <w:br/>
               <w:t>- Antihypertensive treatment</w:t>
             </w:r>
@@ -426,7 +516,7 @@
         </w:tc>
         <w:tc>
           <w:tcPr>
-            <w:tcW w:w="1418" w:type="dxa"/>
+            <w:tcW w:w="1134" w:type="dxa"/>
             <w:shd w:val="clear" w:color="auto" w:fill="auto"/>
             <w:vAlign w:val="center"/>
             <w:hideMark/>
@@ -452,7 +542,7 @@
         </w:tc>
         <w:tc>
           <w:tcPr>
-            <w:tcW w:w="1773" w:type="dxa"/>
+            <w:tcW w:w="1985" w:type="dxa"/>
             <w:shd w:val="clear" w:color="auto" w:fill="auto"/>
             <w:vAlign w:val="center"/>
             <w:hideMark/>
@@ -519,7 +609,7 @@
         </w:trPr>
         <w:tc>
           <w:tcPr>
-            <w:tcW w:w="1696" w:type="dxa"/>
+            <w:tcW w:w="1688" w:type="dxa"/>
             <w:shd w:val="clear" w:color="auto" w:fill="auto"/>
             <w:vAlign w:val="center"/>
             <w:hideMark/>
@@ -553,7 +643,7 @@
         </w:tc>
         <w:tc>
           <w:tcPr>
-            <w:tcW w:w="1560" w:type="dxa"/>
+            <w:tcW w:w="1555" w:type="dxa"/>
             <w:shd w:val="clear" w:color="auto" w:fill="auto"/>
             <w:vAlign w:val="center"/>
             <w:hideMark/>
@@ -579,7 +669,7 @@
         </w:tc>
         <w:tc>
           <w:tcPr>
-            <w:tcW w:w="1134" w:type="dxa"/>
+            <w:tcW w:w="1127" w:type="dxa"/>
             <w:shd w:val="clear" w:color="auto" w:fill="auto"/>
             <w:vAlign w:val="center"/>
             <w:hideMark/>
@@ -605,10 +695,7 @@
         </w:tc>
         <w:tc>
           <w:tcPr>
-            <w:tcW w:w="3543" w:type="dxa"/>
-            <w:shd w:val="clear" w:color="auto" w:fill="auto"/>
-            <w:vAlign w:val="center"/>
-            <w:hideMark/>
+            <w:tcW w:w="4130" w:type="dxa"/>
           </w:tcPr>
           <w:p>
             <w:pPr>
@@ -627,40 +714,41 @@
               </w:rPr>
               <w:t>- Age</w:t>
             </w:r>
-            <w:r>
+          </w:p>
+          <w:p>
+            <w:pPr>
+              <w:spacing w:after="0" w:line="240" w:lineRule="auto"/>
               <w:rPr>
                 <w:rFonts w:eastAsia="Times New Roman" w:cstheme="minorHAnsi"/>
                 <w:szCs w:val="18"/>
                 <w:lang w:val="en-US"/>
               </w:rPr>
-              <w:br/>
-              <w:t>- Race (Black vs. White)</w:t>
-            </w:r>
+            </w:pPr>
             <w:r>
               <w:rPr>
                 <w:rFonts w:eastAsia="Times New Roman" w:cstheme="minorHAnsi"/>
                 <w:szCs w:val="18"/>
                 <w:lang w:val="en-US"/>
               </w:rPr>
-              <w:br/>
-              <w:t xml:space="preserve">- </w:t>
-            </w:r>
-            <w:r>
+              <w:t>- Race (Black vs. White)</w:t>
+            </w:r>
+          </w:p>
+          <w:p>
+            <w:pPr>
+              <w:spacing w:after="0" w:line="240" w:lineRule="auto"/>
               <w:rPr>
                 <w:rFonts w:eastAsia="Times New Roman" w:cstheme="minorHAnsi"/>
                 <w:szCs w:val="18"/>
                 <w:lang w:val="en-US"/>
               </w:rPr>
-              <w:t>Parental history of diabetes</w:t>
-            </w:r>
+            </w:pPr>
             <w:r>
               <w:rPr>
                 <w:rFonts w:eastAsia="Times New Roman" w:cstheme="minorHAnsi"/>
                 <w:szCs w:val="18"/>
                 <w:lang w:val="en-US"/>
               </w:rPr>
-              <w:br/>
-              <w:t>- Fasting glucose</w:t>
+              <w:t xml:space="preserve">- </w:t>
             </w:r>
             <w:r>
               <w:rPr>
@@ -668,54 +756,81 @@
                 <w:szCs w:val="18"/>
                 <w:lang w:val="en-US"/>
               </w:rPr>
-              <w:br/>
-              <w:t>- Systolic blood pressure</w:t>
-            </w:r>
-            <w:r>
+              <w:t>Parental history of diabetes</w:t>
+            </w:r>
+          </w:p>
+          <w:p>
+            <w:pPr>
+              <w:spacing w:after="0" w:line="240" w:lineRule="auto"/>
               <w:rPr>
                 <w:rFonts w:eastAsia="Times New Roman" w:cstheme="minorHAnsi"/>
                 <w:szCs w:val="18"/>
                 <w:lang w:val="en-US"/>
               </w:rPr>
-              <w:br/>
-              <w:t>- Waist circumference</w:t>
-            </w:r>
+            </w:pPr>
             <w:r>
               <w:rPr>
                 <w:rFonts w:eastAsia="Times New Roman" w:cstheme="minorHAnsi"/>
                 <w:szCs w:val="18"/>
                 <w:lang w:val="en-US"/>
               </w:rPr>
+              <w:t>- Fasting glucose</w:t>
+            </w:r>
+          </w:p>
+          <w:p>
+            <w:pPr>
+              <w:spacing w:after="0" w:line="240" w:lineRule="auto"/>
+              <w:rPr>
+                <w:rFonts w:eastAsia="Times New Roman" w:cstheme="minorHAnsi"/>
+                <w:szCs w:val="18"/>
+                <w:lang w:val="en-US"/>
+              </w:rPr>
+            </w:pPr>
+            <w:r>
+              <w:rPr>
+                <w:rFonts w:eastAsia="Times New Roman" w:cstheme="minorHAnsi"/>
+                <w:szCs w:val="18"/>
+                <w:lang w:val="en-US"/>
+              </w:rPr>
+              <w:t>- Waist circumference</w:t>
+            </w:r>
+            <w:r>
+              <w:rPr>
+                <w:rFonts w:eastAsia="Times New Roman" w:cstheme="minorHAnsi"/>
+                <w:szCs w:val="18"/>
+                <w:lang w:val="en-US"/>
+              </w:rPr>
               <w:br/>
               <w:t>- Height</w:t>
             </w:r>
-            <w:r>
+          </w:p>
+          <w:p>
+            <w:pPr>
+              <w:spacing w:after="0" w:line="240" w:lineRule="auto"/>
               <w:rPr>
                 <w:rFonts w:eastAsia="Times New Roman" w:cstheme="minorHAnsi"/>
                 <w:szCs w:val="18"/>
                 <w:lang w:val="en-US"/>
               </w:rPr>
-              <w:br/>
-              <w:t>- HDL-C</w:t>
-            </w:r>
+            </w:pPr>
             <w:r>
               <w:rPr>
                 <w:rFonts w:eastAsia="Times New Roman" w:cstheme="minorHAnsi"/>
                 <w:szCs w:val="18"/>
                 <w:lang w:val="en-US"/>
               </w:rPr>
+              <w:t>- HDL-C</w:t>
+            </w:r>
+            <w:r>
+              <w:rPr>
+                <w:rFonts w:eastAsia="Times New Roman" w:cstheme="minorHAnsi"/>
+                <w:szCs w:val="18"/>
+                <w:lang w:val="en-US"/>
+              </w:rPr>
               <w:br/>
               <w:t>- Triglycerides</w:t>
             </w:r>
           </w:p>
-        </w:tc>
-        <w:tc>
-          <w:tcPr>
-            <w:tcW w:w="1418" w:type="dxa"/>
-            <w:shd w:val="clear" w:color="auto" w:fill="auto"/>
-            <w:vAlign w:val="center"/>
-            <w:hideMark/>
-          </w:tcPr>
           <w:p>
             <w:pPr>
               <w:spacing w:after="0" w:line="240" w:lineRule="auto"/>
@@ -731,13 +846,39 @@
                 <w:szCs w:val="18"/>
                 <w:lang w:val="en-US"/>
               </w:rPr>
+              <w:t>- Systolic blood pressure</w:t>
+            </w:r>
+          </w:p>
+        </w:tc>
+        <w:tc>
+          <w:tcPr>
+            <w:tcW w:w="1134" w:type="dxa"/>
+            <w:shd w:val="clear" w:color="auto" w:fill="auto"/>
+            <w:vAlign w:val="center"/>
+            <w:hideMark/>
+          </w:tcPr>
+          <w:p>
+            <w:pPr>
+              <w:spacing w:after="0" w:line="240" w:lineRule="auto"/>
+              <w:rPr>
+                <w:rFonts w:eastAsia="Times New Roman" w:cstheme="minorHAnsi"/>
+                <w:szCs w:val="18"/>
+                <w:lang w:val="en-US"/>
+              </w:rPr>
+            </w:pPr>
+            <w:r>
+              <w:rPr>
+                <w:rFonts w:eastAsia="Times New Roman" w:cstheme="minorHAnsi"/>
+                <w:szCs w:val="18"/>
+                <w:lang w:val="en-US"/>
+              </w:rPr>
               <w:t>9-year risk</w:t>
             </w:r>
           </w:p>
         </w:tc>
         <w:tc>
           <w:tcPr>
-            <w:tcW w:w="1773" w:type="dxa"/>
+            <w:tcW w:w="1985" w:type="dxa"/>
             <w:shd w:val="clear" w:color="auto" w:fill="auto"/>
             <w:vAlign w:val="center"/>
             <w:hideMark/>
@@ -789,6 +930,8 @@
             </w:r>
           </w:p>
         </w:tc>
+        <w:bookmarkStart w:id="2" w:name="_GoBack"/>
+        <w:bookmarkEnd w:id="2"/>
       </w:tr>
       <w:tr>
         <w:trPr>
@@ -796,7 +939,7 @@
         </w:trPr>
         <w:tc>
           <w:tcPr>
-            <w:tcW w:w="1696" w:type="dxa"/>
+            <w:tcW w:w="1688" w:type="dxa"/>
             <w:shd w:val="clear" w:color="auto" w:fill="auto"/>
             <w:vAlign w:val="center"/>
             <w:hideMark/>
@@ -846,7 +989,7 @@
         </w:tc>
         <w:tc>
           <w:tcPr>
-            <w:tcW w:w="1560" w:type="dxa"/>
+            <w:tcW w:w="1555" w:type="dxa"/>
             <w:shd w:val="clear" w:color="auto" w:fill="auto"/>
             <w:vAlign w:val="center"/>
             <w:hideMark/>
@@ -872,7 +1015,7 @@
         </w:tc>
         <w:tc>
           <w:tcPr>
-            <w:tcW w:w="1134" w:type="dxa"/>
+            <w:tcW w:w="1127" w:type="dxa"/>
             <w:shd w:val="clear" w:color="auto" w:fill="auto"/>
             <w:vAlign w:val="center"/>
             <w:hideMark/>
@@ -898,10 +1041,7 @@
         </w:tc>
         <w:tc>
           <w:tcPr>
-            <w:tcW w:w="3543" w:type="dxa"/>
-            <w:shd w:val="clear" w:color="auto" w:fill="auto"/>
-            <w:vAlign w:val="center"/>
-            <w:hideMark/>
+            <w:tcW w:w="4130" w:type="dxa"/>
           </w:tcPr>
           <w:p>
             <w:pPr>
@@ -929,69 +1069,61 @@
               <w:br/>
               <w:t>- Sex</w:t>
             </w:r>
-            <w:r>
+          </w:p>
+          <w:p>
+            <w:pPr>
+              <w:spacing w:after="0" w:line="240" w:lineRule="auto"/>
               <w:rPr>
                 <w:rFonts w:eastAsia="Times New Roman" w:cstheme="minorHAnsi"/>
                 <w:szCs w:val="18"/>
                 <w:lang w:val="en-US"/>
               </w:rPr>
-              <w:br/>
-              <w:t>- Race (Hispanic vs. White)</w:t>
-            </w:r>
+            </w:pPr>
             <w:r>
               <w:rPr>
                 <w:rFonts w:eastAsia="Times New Roman" w:cstheme="minorHAnsi"/>
                 <w:szCs w:val="18"/>
                 <w:lang w:val="en-US"/>
               </w:rPr>
-              <w:br/>
-              <w:t>- Fasting glucose</w:t>
-            </w:r>
-            <w:r>
+              <w:t>- Race (Hispanic vs. White)</w:t>
+            </w:r>
+          </w:p>
+          <w:p>
+            <w:pPr>
+              <w:spacing w:after="0" w:line="240" w:lineRule="auto"/>
               <w:rPr>
                 <w:rFonts w:eastAsia="Times New Roman" w:cstheme="minorHAnsi"/>
                 <w:szCs w:val="18"/>
                 <w:lang w:val="en-US"/>
               </w:rPr>
-              <w:br/>
-              <w:t>- Systolic blood pressure</w:t>
-            </w:r>
+            </w:pPr>
             <w:r>
               <w:rPr>
                 <w:rFonts w:eastAsia="Times New Roman" w:cstheme="minorHAnsi"/>
                 <w:szCs w:val="18"/>
                 <w:lang w:val="en-US"/>
               </w:rPr>
-              <w:br/>
-              <w:t>- HDL-C</w:t>
-            </w:r>
-            <w:r>
+              <w:t>- Family history of diabetes (parent/sibling)</w:t>
+            </w:r>
+          </w:p>
+          <w:p>
+            <w:pPr>
+              <w:spacing w:after="0" w:line="240" w:lineRule="auto"/>
               <w:rPr>
                 <w:rFonts w:eastAsia="Times New Roman" w:cstheme="minorHAnsi"/>
                 <w:szCs w:val="18"/>
                 <w:lang w:val="en-US"/>
               </w:rPr>
-              <w:br/>
-              <w:t>- BMI</w:t>
-            </w:r>
+            </w:pPr>
             <w:r>
               <w:rPr>
                 <w:rFonts w:eastAsia="Times New Roman" w:cstheme="minorHAnsi"/>
                 <w:szCs w:val="18"/>
                 <w:lang w:val="en-US"/>
               </w:rPr>
-              <w:br/>
-              <w:t>- Family history of diabetes (parent/sibling)</w:t>
-            </w:r>
-          </w:p>
-        </w:tc>
-        <w:tc>
-          <w:tcPr>
-            <w:tcW w:w="1418" w:type="dxa"/>
-            <w:shd w:val="clear" w:color="auto" w:fill="auto"/>
-            <w:vAlign w:val="center"/>
-            <w:hideMark/>
-          </w:tcPr>
+              <w:t>- Fasting glucose</w:t>
+            </w:r>
+          </w:p>
           <w:p>
             <w:pPr>
               <w:spacing w:after="0" w:line="240" w:lineRule="auto"/>
@@ -1007,13 +1139,83 @@
                 <w:szCs w:val="18"/>
                 <w:lang w:val="en-US"/>
               </w:rPr>
+              <w:t xml:space="preserve">- </w:t>
+            </w:r>
+            <w:r>
+              <w:rPr>
+                <w:rFonts w:eastAsia="Times New Roman" w:cstheme="minorHAnsi"/>
+                <w:szCs w:val="18"/>
+                <w:lang w:val="en-US"/>
+              </w:rPr>
+              <w:t>Body mass index</w:t>
+            </w:r>
+          </w:p>
+          <w:p>
+            <w:pPr>
+              <w:spacing w:after="0" w:line="240" w:lineRule="auto"/>
+              <w:rPr>
+                <w:rFonts w:eastAsia="Times New Roman" w:cstheme="minorHAnsi"/>
+                <w:szCs w:val="18"/>
+                <w:lang w:val="en-US"/>
+              </w:rPr>
+            </w:pPr>
+            <w:r>
+              <w:rPr>
+                <w:rFonts w:eastAsia="Times New Roman" w:cstheme="minorHAnsi"/>
+                <w:szCs w:val="18"/>
+                <w:lang w:val="en-US"/>
+              </w:rPr>
+              <w:t>- HDL-C</w:t>
+            </w:r>
+          </w:p>
+          <w:p>
+            <w:pPr>
+              <w:spacing w:after="0" w:line="240" w:lineRule="auto"/>
+              <w:rPr>
+                <w:rFonts w:eastAsia="Times New Roman" w:cstheme="minorHAnsi"/>
+                <w:szCs w:val="18"/>
+                <w:lang w:val="en-US"/>
+              </w:rPr>
+            </w:pPr>
+            <w:r>
+              <w:rPr>
+                <w:rFonts w:eastAsia="Times New Roman" w:cstheme="minorHAnsi"/>
+                <w:szCs w:val="18"/>
+                <w:lang w:val="en-US"/>
+              </w:rPr>
+              <w:t>- Systolic blood pressure</w:t>
+            </w:r>
+          </w:p>
+        </w:tc>
+        <w:tc>
+          <w:tcPr>
+            <w:tcW w:w="1134" w:type="dxa"/>
+            <w:shd w:val="clear" w:color="auto" w:fill="auto"/>
+            <w:vAlign w:val="center"/>
+            <w:hideMark/>
+          </w:tcPr>
+          <w:p>
+            <w:pPr>
+              <w:spacing w:after="0" w:line="240" w:lineRule="auto"/>
+              <w:rPr>
+                <w:rFonts w:eastAsia="Times New Roman" w:cstheme="minorHAnsi"/>
+                <w:szCs w:val="18"/>
+                <w:lang w:val="en-US"/>
+              </w:rPr>
+            </w:pPr>
+            <w:r>
+              <w:rPr>
+                <w:rFonts w:eastAsia="Times New Roman" w:cstheme="minorHAnsi"/>
+                <w:szCs w:val="18"/>
+                <w:lang w:val="en-US"/>
+              </w:rPr>
               <w:t>7.5-year risk</w:t>
             </w:r>
           </w:p>
         </w:tc>
         <w:tc>
           <w:tcPr>
-            <w:tcW w:w="1773" w:type="dxa"/>
+            <w:tcW w:w="1985" w:type="dxa"/>
             <w:shd w:val="clear" w:color="auto" w:fill="auto"/>
             <w:vAlign w:val="center"/>
             <w:hideMark/>
@@ -18049,17 +18251,7 @@
                 <w:color w:val="000000"/>
                 <w:lang w:val="en-US"/>
               </w:rPr>
-              <w:t xml:space="preserve">non-Hispanic </w:t>
-            </w:r>
-            <w:bookmarkStart w:id="0" w:name="_GoBack"/>
-            <w:bookmarkEnd w:id="0"/>
-            <w:r>
-              <w:rPr>
-                <w:rFonts w:ascii="Calibri" w:eastAsia="Times New Roman" w:hAnsi="Calibri" w:cs="Calibri"/>
-                <w:color w:val="000000"/>
-                <w:lang w:val="en-US"/>
-              </w:rPr>
-              <w:t>Black</w:t>
+              <w:t>non-Hispanic Black</w:t>
             </w:r>
           </w:p>
         </w:tc>
@@ -21414,6 +21606,33 @@
     </w:sectPr>
   </w:body>
 </w:document>
+</file>
+
+<file path=word/comments.xml><?xml version="1.0" encoding="utf-8"?>
+<w:comments xmlns:wpc="http://schemas.microsoft.com/office/word/2010/wordprocessingCanvas" xmlns:cx="http://schemas.microsoft.com/office/drawing/2014/chartex" xmlns:cx1="http://schemas.microsoft.com/office/drawing/2015/9/8/chartex" xmlns:mc="http://schemas.openxmlformats.org/markup-compatibility/2006" xmlns:o="urn:schemas-microsoft-com:office:office" xmlns:r="http://schemas.openxmlformats.org/officeDocument/2006/relationships" xmlns:m="http://schemas.openxmlformats.org/officeDocument/2006/math" xmlns:v="urn:schemas-microsoft-com:vml" xmlns:wp14="http://schemas.microsoft.com/office/word/2010/wordprocessingDrawing" xmlns:wp="http://schemas.openxmlformats.org/drawingml/2006/wordprocessingDrawing" xmlns:w10="urn:schemas-microsoft-com:office:word" xmlns:w="http://schemas.openxmlformats.org/wordprocessingml/2006/main" xmlns:w14="http://schemas.microsoft.com/office/word/2010/wordml" xmlns:w15="http://schemas.microsoft.com/office/word/2012/wordml" xmlns:w16se="http://schemas.microsoft.com/office/word/2015/wordml/symex" xmlns:wpg="http://schemas.microsoft.com/office/word/2010/wordprocessingGroup" xmlns:wpi="http://schemas.microsoft.com/office/word/2010/wordprocessingInk" xmlns:wne="http://schemas.microsoft.com/office/word/2006/wordml" xmlns:wps="http://schemas.microsoft.com/office/word/2010/wordprocessingShape" mc:Ignorable="w14 w15 w16se wp14">
+  <w:comment w:id="1" w:author="Toinét Cronjé" w:date="2022-01-30T15:13:00Z" w:initials="TC">
+    <w:p>
+      <w:pPr>
+        <w:pStyle w:val="CommentText"/>
+      </w:pPr>
+      <w:r>
+        <w:rPr>
+          <w:rStyle w:val="CommentReference"/>
+        </w:rPr>
+        <w:annotationRef/>
+      </w:r>
+      <w:r>
+        <w:t>Is this ok? (with removing sex?)</w:t>
+      </w:r>
+    </w:p>
+  </w:comment>
+</w:comments>
+</file>
+
+<file path=word/commentsExtended.xml><?xml version="1.0" encoding="utf-8"?>
+<w15:commentsEx xmlns:wpc="http://schemas.microsoft.com/office/word/2010/wordprocessingCanvas" xmlns:cx="http://schemas.microsoft.com/office/drawing/2014/chartex" xmlns:cx1="http://schemas.microsoft.com/office/drawing/2015/9/8/chartex" xmlns:mc="http://schemas.openxmlformats.org/markup-compatibility/2006" xmlns:o="urn:schemas-microsoft-com:office:office" xmlns:r="http://schemas.openxmlformats.org/officeDocument/2006/relationships" xmlns:m="http://schemas.openxmlformats.org/officeDocument/2006/math" xmlns:v="urn:schemas-microsoft-com:vml" xmlns:wp14="http://schemas.microsoft.com/office/word/2010/wordprocessingDrawing" xmlns:wp="http://schemas.openxmlformats.org/drawingml/2006/wordprocessingDrawing" xmlns:w10="urn:schemas-microsoft-com:office:word" xmlns:w="http://schemas.openxmlformats.org/wordprocessingml/2006/main" xmlns:w14="http://schemas.microsoft.com/office/word/2010/wordml" xmlns:w15="http://schemas.microsoft.com/office/word/2012/wordml" xmlns:w16se="http://schemas.microsoft.com/office/word/2015/wordml/symex" xmlns:wpg="http://schemas.microsoft.com/office/word/2010/wordprocessingGroup" xmlns:wpi="http://schemas.microsoft.com/office/word/2010/wordprocessingInk" xmlns:wne="http://schemas.microsoft.com/office/word/2006/wordml" xmlns:wps="http://schemas.microsoft.com/office/word/2010/wordprocessingShape" mc:Ignorable="w14 w15 w16se wp14">
+  <w15:commentEx w15:paraId="288E99C7" w15:done="0"/>
+</w15:commentsEx>
 </file>
 
 <file path=word/endnotes.xml><?xml version="1.0" encoding="utf-8"?>
@@ -21464,6 +21683,14 @@
     </w:p>
   </w:footnote>
 </w:footnotes>
+</file>
+
+<file path=word/people.xml><?xml version="1.0" encoding="utf-8"?>
+<w15:people xmlns:wpc="http://schemas.microsoft.com/office/word/2010/wordprocessingCanvas" xmlns:cx="http://schemas.microsoft.com/office/drawing/2014/chartex" xmlns:cx1="http://schemas.microsoft.com/office/drawing/2015/9/8/chartex" xmlns:mc="http://schemas.openxmlformats.org/markup-compatibility/2006" xmlns:o="urn:schemas-microsoft-com:office:office" xmlns:r="http://schemas.openxmlformats.org/officeDocument/2006/relationships" xmlns:m="http://schemas.openxmlformats.org/officeDocument/2006/math" xmlns:v="urn:schemas-microsoft-com:vml" xmlns:wp14="http://schemas.microsoft.com/office/word/2010/wordprocessingDrawing" xmlns:wp="http://schemas.openxmlformats.org/drawingml/2006/wordprocessingDrawing" xmlns:w10="urn:schemas-microsoft-com:office:word" xmlns:w="http://schemas.openxmlformats.org/wordprocessingml/2006/main" xmlns:w14="http://schemas.microsoft.com/office/word/2010/wordml" xmlns:w15="http://schemas.microsoft.com/office/word/2012/wordml" xmlns:w16se="http://schemas.microsoft.com/office/word/2015/wordml/symex" xmlns:wpg="http://schemas.microsoft.com/office/word/2010/wordprocessingGroup" xmlns:wpi="http://schemas.microsoft.com/office/word/2010/wordprocessingInk" xmlns:wne="http://schemas.microsoft.com/office/word/2006/wordml" xmlns:wps="http://schemas.microsoft.com/office/word/2010/wordprocessingShape" mc:Ignorable="w14 w15 w16se wp14">
+  <w15:person w15:author="Toinét Cronjé">
+    <w15:presenceInfo w15:providerId="AD" w15:userId="S-1-5-21-1111707740-1469251426-2251862497-469913"/>
+  </w15:person>
+</w15:people>
 </file>
 
 <file path=word/styles.xml><?xml version="1.0" encoding="utf-8"?>
@@ -22012,6 +22239,74 @@
       </w:tblBorders>
     </w:tblPr>
   </w:style>
+  <w:style w:type="character" w:styleId="CommentReference">
+    <w:name w:val="annotation reference"/>
+    <w:basedOn w:val="DefaultParagraphFont"/>
+    <w:uiPriority w:val="99"/>
+    <w:semiHidden/>
+    <w:unhideWhenUsed/>
+    <w:rsid w:val="000253F9"/>
+    <w:rPr>
+      <w:sz w:val="16"/>
+      <w:szCs w:val="16"/>
+    </w:rPr>
+  </w:style>
+  <w:style w:type="paragraph" w:styleId="CommentText">
+    <w:name w:val="annotation text"/>
+    <w:basedOn w:val="Normal"/>
+    <w:link w:val="CommentTextChar"/>
+    <w:uiPriority w:val="99"/>
+    <w:semiHidden/>
+    <w:unhideWhenUsed/>
+    <w:rsid w:val="000253F9"/>
+    <w:pPr>
+      <w:spacing w:line="240" w:lineRule="auto"/>
+    </w:pPr>
+    <w:rPr>
+      <w:sz w:val="20"/>
+      <w:szCs w:val="20"/>
+    </w:rPr>
+  </w:style>
+  <w:style w:type="character" w:customStyle="1" w:styleId="CommentTextChar">
+    <w:name w:val="Comment Text Char"/>
+    <w:basedOn w:val="DefaultParagraphFont"/>
+    <w:link w:val="CommentText"/>
+    <w:uiPriority w:val="99"/>
+    <w:semiHidden/>
+    <w:rsid w:val="000253F9"/>
+    <w:rPr>
+      <w:sz w:val="20"/>
+      <w:szCs w:val="20"/>
+    </w:rPr>
+  </w:style>
+  <w:style w:type="paragraph" w:styleId="CommentSubject">
+    <w:name w:val="annotation subject"/>
+    <w:basedOn w:val="CommentText"/>
+    <w:next w:val="CommentText"/>
+    <w:link w:val="CommentSubjectChar"/>
+    <w:uiPriority w:val="99"/>
+    <w:semiHidden/>
+    <w:unhideWhenUsed/>
+    <w:rsid w:val="000253F9"/>
+    <w:rPr>
+      <w:b/>
+      <w:bCs/>
+    </w:rPr>
+  </w:style>
+  <w:style w:type="character" w:customStyle="1" w:styleId="CommentSubjectChar">
+    <w:name w:val="Comment Subject Char"/>
+    <w:basedOn w:val="CommentTextChar"/>
+    <w:link w:val="CommentSubject"/>
+    <w:uiPriority w:val="99"/>
+    <w:semiHidden/>
+    <w:rsid w:val="000253F9"/>
+    <w:rPr>
+      <w:b/>
+      <w:bCs/>
+      <w:sz w:val="20"/>
+      <w:szCs w:val="20"/>
+    </w:rPr>
+  </w:style>
 </w:styles>
 </file>
 

</xml_diff>